<commit_message>
Finished documentation, removed comments
</commit_message>
<xml_diff>
--- a/Game Controller Report.docx
+++ b/Game Controller Report.docx
@@ -389,19 +389,7 @@
         <w:rPr>
           <w:rFonts w:ascii="Arial" w:hAnsi="Arial" w:cs="Arial"/>
         </w:rPr>
-        <w:t xml:space="preserve"> </w:t>
-      </w:r>
-      <w:r>
-        <w:rPr>
-          <w:rFonts w:ascii="Arial" w:hAnsi="Arial" w:cs="Arial"/>
-        </w:rPr>
-        <w:t>–</w:t>
-      </w:r>
-      <w:r>
-        <w:rPr>
-          <w:rFonts w:ascii="Arial" w:hAnsi="Arial" w:cs="Arial"/>
-        </w:rPr>
-        <w:t xml:space="preserve"> </w:t>
+        <w:t xml:space="preserve"> – </w:t>
       </w:r>
       <w:r>
         <w:rPr>
@@ -1091,7 +1079,21 @@
         <w:rPr>
           <w:rFonts w:ascii="Arial" w:hAnsi="Arial" w:cs="Arial"/>
         </w:rPr>
-        <w:t>Experiments:</w:t>
+        <w:t>Experiments</w:t>
+      </w:r>
+      <w:r>
+        <w:rPr>
+          <w:rFonts w:ascii="Arial" w:hAnsi="Arial" w:cs="Arial"/>
+        </w:rPr>
+        <w:t xml:space="preserve"> (maxSpeed = 100, maxAcceleration = 100)</w:t>
+      </w:r>
+      <w:bookmarkStart w:id="0" w:name="_GoBack"/>
+      <w:bookmarkEnd w:id="0"/>
+      <w:r>
+        <w:rPr>
+          <w:rFonts w:ascii="Arial" w:hAnsi="Arial" w:cs="Arial"/>
+        </w:rPr>
+        <w:t>:</w:t>
       </w:r>
     </w:p>
     <w:p>
@@ -1099,7 +1101,7 @@
         <w:pStyle w:val="ListParagraph"/>
         <w:numPr>
           <w:ilvl w:val="0"/>
-          <w:numId w:val="16"/>
+          <w:numId w:val="17"/>
         </w:numPr>
         <w:rPr>
           <w:rFonts w:ascii="Arial" w:hAnsi="Arial" w:cs="Arial"/>
@@ -1109,13 +1111,7 @@
         <w:rPr>
           <w:rFonts w:ascii="Arial" w:hAnsi="Arial" w:cs="Arial"/>
         </w:rPr>
-        <w:t>for level 1</w:t>
-      </w:r>
-      <w:r>
-        <w:rPr>
-          <w:rFonts w:ascii="Arial" w:hAnsi="Arial" w:cs="Arial"/>
-        </w:rPr>
-        <w:t>, the best value for kp is 1. A value lower than 1 means it takes too long to correct the error. A value higher than 1 means bigger overshooting.</w:t>
+        <w:t>Level 0 solver doesn’t use kp and kd parameters. Solving time is fixed for every  target position.</w:t>
       </w:r>
     </w:p>
     <w:p>
@@ -1123,7 +1119,7 @@
         <w:pStyle w:val="ListParagraph"/>
         <w:numPr>
           <w:ilvl w:val="0"/>
-          <w:numId w:val="16"/>
+          <w:numId w:val="17"/>
         </w:numPr>
         <w:rPr>
           <w:rFonts w:ascii="Arial" w:hAnsi="Arial" w:cs="Arial"/>
@@ -1133,29 +1129,105 @@
         <w:rPr>
           <w:rFonts w:ascii="Arial" w:hAnsi="Arial" w:cs="Arial"/>
         </w:rPr>
-        <w:t xml:space="preserve">For level </w:t>
-      </w:r>
-      <w:r>
-        <w:rPr>
-          <w:rFonts w:ascii="Arial" w:hAnsi="Arial" w:cs="Arial"/>
-        </w:rPr>
-        <w:t xml:space="preserve"> </w:t>
-      </w:r>
-      <w:r>
-        <w:rPr>
-          <w:rFonts w:ascii="Arial" w:hAnsi="Arial" w:cs="Arial"/>
-        </w:rPr>
-        <w:t>2, the best value for kp is 1, and for kd is 2.</w:t>
-      </w:r>
-      <w:bookmarkStart w:id="0" w:name="_GoBack"/>
-      <w:bookmarkEnd w:id="0"/>
+        <w:t>L</w:t>
+      </w:r>
+      <w:r>
+        <w:rPr>
+          <w:rFonts w:ascii="Arial" w:hAnsi="Arial" w:cs="Arial"/>
+        </w:rPr>
+        <w:t>evel 1</w:t>
+      </w:r>
+      <w:r>
+        <w:rPr>
+          <w:rFonts w:ascii="Arial" w:hAnsi="Arial" w:cs="Arial"/>
+        </w:rPr>
+        <w:t xml:space="preserve"> uses only the kp parameter. After some testing, it turned out </w:t>
+      </w:r>
+      <w:r>
+        <w:rPr>
+          <w:rFonts w:ascii="Arial" w:hAnsi="Arial" w:cs="Arial"/>
+        </w:rPr>
+        <w:t xml:space="preserve">the </w:t>
+      </w:r>
+      <w:r>
+        <w:rPr>
+          <w:rFonts w:ascii="Arial" w:hAnsi="Arial" w:cs="Arial"/>
+        </w:rPr>
+        <w:t>optimal</w:t>
+      </w:r>
+      <w:r>
+        <w:rPr>
+          <w:rFonts w:ascii="Arial" w:hAnsi="Arial" w:cs="Arial"/>
+        </w:rPr>
+        <w:t xml:space="preserve"> value for kp is 1. A</w:t>
+      </w:r>
+      <w:r>
+        <w:rPr>
+          <w:rFonts w:ascii="Arial" w:hAnsi="Arial" w:cs="Arial"/>
+        </w:rPr>
+        <w:t>ny value lower than 1 results in the red dot reaching the target slower</w:t>
+      </w:r>
+      <w:r>
+        <w:rPr>
+          <w:rFonts w:ascii="Arial" w:hAnsi="Arial" w:cs="Arial"/>
+        </w:rPr>
+        <w:t>. A</w:t>
+      </w:r>
+      <w:r>
+        <w:rPr>
+          <w:rFonts w:ascii="Arial" w:hAnsi="Arial" w:cs="Arial"/>
+        </w:rPr>
+        <w:t>ny</w:t>
+      </w:r>
+      <w:r>
+        <w:rPr>
+          <w:rFonts w:ascii="Arial" w:hAnsi="Arial" w:cs="Arial"/>
+        </w:rPr>
+        <w:t xml:space="preserve"> value higher than 1 </w:t>
+      </w:r>
+      <w:r>
+        <w:rPr>
+          <w:rFonts w:ascii="Arial" w:hAnsi="Arial" w:cs="Arial"/>
+        </w:rPr>
+        <w:t xml:space="preserve">results in </w:t>
+      </w:r>
+      <w:r>
+        <w:rPr>
+          <w:rFonts w:ascii="Arial" w:hAnsi="Arial" w:cs="Arial"/>
+        </w:rPr>
+        <w:t>overshooting</w:t>
+      </w:r>
+      <w:r>
+        <w:rPr>
+          <w:rFonts w:ascii="Arial" w:hAnsi="Arial" w:cs="Arial"/>
+        </w:rPr>
+        <w:t>, which means the game controller takes longer to finish the level</w:t>
+      </w:r>
+      <w:r>
+        <w:rPr>
+          <w:rFonts w:ascii="Arial" w:hAnsi="Arial" w:cs="Arial"/>
+        </w:rPr>
+        <w:t xml:space="preserve"> (due to a small, fixable overshoot)</w:t>
+      </w:r>
+      <w:r>
+        <w:rPr>
+          <w:rFonts w:ascii="Arial" w:hAnsi="Arial" w:cs="Arial"/>
+        </w:rPr>
+        <w:t>, or it won’t finish the game at all (constant oscilation around  the target</w:t>
+      </w:r>
+      <w:r>
+        <w:rPr>
+          <w:rFonts w:ascii="Arial" w:hAnsi="Arial" w:cs="Arial"/>
+        </w:rPr>
+        <w:t>.</w:t>
+      </w:r>
     </w:p>
     <w:p>
       <w:pPr>
         <w:pStyle w:val="ListParagraph"/>
         <w:numPr>
-          <w:ilvl w:val="1"/>
-          <w:numId w:val="8"/>
+          <w:ilvl w:val="0"/>
+          <w:numId w:val="17"/>
         </w:numPr>
         <w:rPr>
           <w:rFonts w:ascii="Arial" w:hAnsi="Arial" w:cs="Arial"/>
@@ -1167,39 +1239,14 @@
       <w:r>
         <w:rPr>
           <w:rFonts w:ascii="Arial" w:hAnsi="Arial" w:cs="Arial"/>
-          <w:b/>
-          <w:sz w:val="28"/>
-          <w:szCs w:val="28"/>
-        </w:rPr>
-        <w:t>Justification for rejected p</w:t>
-      </w:r>
-      <w:r>
-        <w:rPr>
-          <w:rFonts w:ascii="Arial" w:hAnsi="Arial" w:cs="Arial"/>
-          <w:b/>
-          <w:sz w:val="28"/>
-          <w:szCs w:val="28"/>
-        </w:rPr>
-        <w:t>arameters</w:t>
-      </w:r>
-    </w:p>
-    <w:p>
-      <w:pPr>
-        <w:rPr>
-          <w:rFonts w:ascii="Arial" w:hAnsi="Arial" w:cs="Arial"/>
-          <w:b/>
-          <w:sz w:val="28"/>
-          <w:szCs w:val="28"/>
-        </w:rPr>
-      </w:pPr>
-      <w:r>
-        <w:rPr>
-          <w:rFonts w:ascii="Arial" w:hAnsi="Arial" w:cs="Arial"/>
-          <w:b/>
-          <w:sz w:val="28"/>
-          <w:szCs w:val="28"/>
-        </w:rPr>
-        <w:br w:type="page"/>
+        </w:rPr>
+        <w:t>Level 2 uses both kp and kd parameters. The optimal value for kp is 1 and the optimal value for kd is 1.55.</w:t>
+      </w:r>
+      <w:r>
+        <w:rPr>
+          <w:rFonts w:ascii="Arial" w:hAnsi="Arial" w:cs="Arial"/>
+        </w:rPr>
+        <w:t xml:space="preserve"> Any value lower than 1.55 results in oscilation. Any value higher than 1.55 results in slower solving  time.</w:t>
       </w:r>
     </w:p>
     <w:p>
@@ -5536,6 +5583,119 @@
     </w:lvl>
   </w:abstractNum>
   <w:abstractNum w:abstractNumId="7" w15:restartNumberingAfterBreak="0">
+    <w:nsid w:val="2F8B2C1A"/>
+    <w:multiLevelType w:val="hybridMultilevel"/>
+    <w:tmpl w:val="2A488E44"/>
+    <w:lvl w:ilvl="0" w:tplc="04090001">
+      <w:start w:val="1"/>
+      <w:numFmt w:val="bullet"/>
+      <w:lvlText w:val=""/>
+      <w:lvlJc w:val="left"/>
+      <w:pPr>
+        <w:ind w:left="1080" w:hanging="360"/>
+      </w:pPr>
+      <w:rPr>
+        <w:rFonts w:ascii="Symbol" w:hAnsi="Symbol" w:hint="default"/>
+      </w:rPr>
+    </w:lvl>
+    <w:lvl w:ilvl="1" w:tplc="04090003" w:tentative="1">
+      <w:start w:val="1"/>
+      <w:numFmt w:val="bullet"/>
+      <w:lvlText w:val="o"/>
+      <w:lvlJc w:val="left"/>
+      <w:pPr>
+        <w:ind w:left="1800" w:hanging="360"/>
+      </w:pPr>
+      <w:rPr>
+        <w:rFonts w:ascii="Courier New" w:hAnsi="Courier New" w:cs="Courier New" w:hint="default"/>
+      </w:rPr>
+    </w:lvl>
+    <w:lvl w:ilvl="2" w:tplc="04090005" w:tentative="1">
+      <w:start w:val="1"/>
+      <w:numFmt w:val="bullet"/>
+      <w:lvlText w:val=""/>
+      <w:lvlJc w:val="left"/>
+      <w:pPr>
+        <w:ind w:left="2520" w:hanging="360"/>
+      </w:pPr>
+      <w:rPr>
+        <w:rFonts w:ascii="Wingdings" w:hAnsi="Wingdings" w:hint="default"/>
+      </w:rPr>
+    </w:lvl>
+    <w:lvl w:ilvl="3" w:tplc="04090001" w:tentative="1">
+      <w:start w:val="1"/>
+      <w:numFmt w:val="bullet"/>
+      <w:lvlText w:val=""/>
+      <w:lvlJc w:val="left"/>
+      <w:pPr>
+        <w:ind w:left="3240" w:hanging="360"/>
+      </w:pPr>
+      <w:rPr>
+        <w:rFonts w:ascii="Symbol" w:hAnsi="Symbol" w:hint="default"/>
+      </w:rPr>
+    </w:lvl>
+    <w:lvl w:ilvl="4" w:tplc="04090003" w:tentative="1">
+      <w:start w:val="1"/>
+      <w:numFmt w:val="bullet"/>
+      <w:lvlText w:val="o"/>
+      <w:lvlJc w:val="left"/>
+      <w:pPr>
+        <w:ind w:left="3960" w:hanging="360"/>
+      </w:pPr>
+      <w:rPr>
+        <w:rFonts w:ascii="Courier New" w:hAnsi="Courier New" w:cs="Courier New" w:hint="default"/>
+      </w:rPr>
+    </w:lvl>
+    <w:lvl w:ilvl="5" w:tplc="04090005" w:tentative="1">
+      <w:start w:val="1"/>
+      <w:numFmt w:val="bullet"/>
+      <w:lvlText w:val=""/>
+      <w:lvlJc w:val="left"/>
+      <w:pPr>
+        <w:ind w:left="4680" w:hanging="360"/>
+      </w:pPr>
+      <w:rPr>
+        <w:rFonts w:ascii="Wingdings" w:hAnsi="Wingdings" w:hint="default"/>
+      </w:rPr>
+    </w:lvl>
+    <w:lvl w:ilvl="6" w:tplc="04090001" w:tentative="1">
+      <w:start w:val="1"/>
+      <w:numFmt w:val="bullet"/>
+      <w:lvlText w:val=""/>
+      <w:lvlJc w:val="left"/>
+      <w:pPr>
+        <w:ind w:left="5400" w:hanging="360"/>
+      </w:pPr>
+      <w:rPr>
+        <w:rFonts w:ascii="Symbol" w:hAnsi="Symbol" w:hint="default"/>
+      </w:rPr>
+    </w:lvl>
+    <w:lvl w:ilvl="7" w:tplc="04090003" w:tentative="1">
+      <w:start w:val="1"/>
+      <w:numFmt w:val="bullet"/>
+      <w:lvlText w:val="o"/>
+      <w:lvlJc w:val="left"/>
+      <w:pPr>
+        <w:ind w:left="6120" w:hanging="360"/>
+      </w:pPr>
+      <w:rPr>
+        <w:rFonts w:ascii="Courier New" w:hAnsi="Courier New" w:cs="Courier New" w:hint="default"/>
+      </w:rPr>
+    </w:lvl>
+    <w:lvl w:ilvl="8" w:tplc="04090005" w:tentative="1">
+      <w:start w:val="1"/>
+      <w:numFmt w:val="bullet"/>
+      <w:lvlText w:val=""/>
+      <w:lvlJc w:val="left"/>
+      <w:pPr>
+        <w:ind w:left="6840" w:hanging="360"/>
+      </w:pPr>
+      <w:rPr>
+        <w:rFonts w:ascii="Wingdings" w:hAnsi="Wingdings" w:hint="default"/>
+      </w:rPr>
+    </w:lvl>
+  </w:abstractNum>
+  <w:abstractNum w:abstractNumId="8" w15:restartNumberingAfterBreak="0">
     <w:nsid w:val="31E55F08"/>
     <w:multiLevelType w:val="hybridMultilevel"/>
     <w:tmpl w:val="14FA208A"/>
@@ -5648,7 +5808,7 @@
       </w:rPr>
     </w:lvl>
   </w:abstractNum>
-  <w:abstractNum w:abstractNumId="8" w15:restartNumberingAfterBreak="0">
+  <w:abstractNum w:abstractNumId="9" w15:restartNumberingAfterBreak="0">
     <w:nsid w:val="36E94394"/>
     <w:multiLevelType w:val="hybridMultilevel"/>
     <w:tmpl w:val="AC54AFB6"/>
@@ -5737,7 +5897,7 @@
       </w:pPr>
     </w:lvl>
   </w:abstractNum>
-  <w:abstractNum w:abstractNumId="9" w15:restartNumberingAfterBreak="0">
+  <w:abstractNum w:abstractNumId="10" w15:restartNumberingAfterBreak="0">
     <w:nsid w:val="4574371B"/>
     <w:multiLevelType w:val="hybridMultilevel"/>
     <w:tmpl w:val="A8BCCB7A"/>
@@ -5850,7 +6010,7 @@
       </w:rPr>
     </w:lvl>
   </w:abstractNum>
-  <w:abstractNum w:abstractNumId="10" w15:restartNumberingAfterBreak="0">
+  <w:abstractNum w:abstractNumId="11" w15:restartNumberingAfterBreak="0">
     <w:nsid w:val="480D517C"/>
     <w:multiLevelType w:val="hybridMultilevel"/>
     <w:tmpl w:val="B5841594"/>
@@ -5939,7 +6099,7 @@
       </w:pPr>
     </w:lvl>
   </w:abstractNum>
-  <w:abstractNum w:abstractNumId="11" w15:restartNumberingAfterBreak="0">
+  <w:abstractNum w:abstractNumId="12" w15:restartNumberingAfterBreak="0">
     <w:nsid w:val="48FF1A44"/>
     <w:multiLevelType w:val="hybridMultilevel"/>
     <w:tmpl w:val="9006C796"/>
@@ -6051,7 +6211,7 @@
       </w:rPr>
     </w:lvl>
   </w:abstractNum>
-  <w:abstractNum w:abstractNumId="12" w15:restartNumberingAfterBreak="0">
+  <w:abstractNum w:abstractNumId="13" w15:restartNumberingAfterBreak="0">
     <w:nsid w:val="55D87F76"/>
     <w:multiLevelType w:val="hybridMultilevel"/>
     <w:tmpl w:val="27A67154"/>
@@ -6164,7 +6324,7 @@
       </w:rPr>
     </w:lvl>
   </w:abstractNum>
-  <w:abstractNum w:abstractNumId="13" w15:restartNumberingAfterBreak="0">
+  <w:abstractNum w:abstractNumId="14" w15:restartNumberingAfterBreak="0">
     <w:nsid w:val="5C520889"/>
     <w:multiLevelType w:val="multilevel"/>
     <w:tmpl w:val="0409001F"/>
@@ -6250,7 +6410,7 @@
       </w:pPr>
     </w:lvl>
   </w:abstractNum>
-  <w:abstractNum w:abstractNumId="14" w15:restartNumberingAfterBreak="0">
+  <w:abstractNum w:abstractNumId="15" w15:restartNumberingAfterBreak="0">
     <w:nsid w:val="75E35D36"/>
     <w:multiLevelType w:val="hybridMultilevel"/>
     <w:tmpl w:val="3364F2BA"/>
@@ -6339,7 +6499,7 @@
       </w:pPr>
     </w:lvl>
   </w:abstractNum>
-  <w:abstractNum w:abstractNumId="15" w15:restartNumberingAfterBreak="0">
+  <w:abstractNum w:abstractNumId="16" w15:restartNumberingAfterBreak="0">
     <w:nsid w:val="799F1515"/>
     <w:multiLevelType w:val="multilevel"/>
     <w:tmpl w:val="0409001F"/>
@@ -6429,22 +6589,22 @@
     <w:abstractNumId w:val="4"/>
   </w:num>
   <w:num w:numId="2">
-    <w:abstractNumId w:val="14"/>
+    <w:abstractNumId w:val="15"/>
   </w:num>
   <w:num w:numId="3">
-    <w:abstractNumId w:val="10"/>
+    <w:abstractNumId w:val="11"/>
   </w:num>
   <w:num w:numId="4">
-    <w:abstractNumId w:val="8"/>
+    <w:abstractNumId w:val="9"/>
   </w:num>
   <w:num w:numId="5">
-    <w:abstractNumId w:val="15"/>
+    <w:abstractNumId w:val="16"/>
   </w:num>
   <w:num w:numId="6">
     <w:abstractNumId w:val="2"/>
   </w:num>
   <w:num w:numId="7">
-    <w:abstractNumId w:val="13"/>
+    <w:abstractNumId w:val="14"/>
   </w:num>
   <w:num w:numId="8">
     <w:abstractNumId w:val="0"/>
@@ -6453,7 +6613,7 @@
     <w:abstractNumId w:val="3"/>
   </w:num>
   <w:num w:numId="10">
-    <w:abstractNumId w:val="7"/>
+    <w:abstractNumId w:val="8"/>
   </w:num>
   <w:num w:numId="11">
     <w:abstractNumId w:val="1"/>
@@ -6462,16 +6622,19 @@
     <w:abstractNumId w:val="5"/>
   </w:num>
   <w:num w:numId="13">
-    <w:abstractNumId w:val="12"/>
+    <w:abstractNumId w:val="13"/>
   </w:num>
   <w:num w:numId="14">
-    <w:abstractNumId w:val="9"/>
+    <w:abstractNumId w:val="10"/>
   </w:num>
   <w:num w:numId="15">
     <w:abstractNumId w:val="6"/>
   </w:num>
   <w:num w:numId="16">
-    <w:abstractNumId w:val="11"/>
+    <w:abstractNumId w:val="12"/>
+  </w:num>
+  <w:num w:numId="17">
+    <w:abstractNumId w:val="7"/>
   </w:num>
 </w:numbering>
 </file>
@@ -6873,6 +7036,7 @@
   <w:style w:type="character" w:default="1" w:styleId="DefaultParagraphFont">
     <w:name w:val="Default Paragraph Font"/>
     <w:uiPriority w:val="1"/>
+    <w:semiHidden/>
     <w:unhideWhenUsed/>
   </w:style>
   <w:style w:type="table" w:default="1" w:styleId="TableNormal">

</xml_diff>